<commit_message>
Creation of sequence diagrams.
</commit_message>
<xml_diff>
--- a/Elaboration/E2/Requirements/Fully Dressed Use Cases/Made By Rasmus/Show score standing button.docx
+++ b/Elaboration/E2/Requirements/Fully Dressed Use Cases/Made By Rasmus/Show score standing button.docx
@@ -387,13 +387,23 @@
                 <w:lang w:val="en-US"/>
               </w:rPr>
             </w:pPr>
-            <w:r>
-              <w:rPr>
-                <w:rFonts w:cs="Arial"/>
-                <w:b/>
-                <w:lang w:val="en-US"/>
-              </w:rPr>
-              <w:t xml:space="preserve">Pre conditions: </w:t>
+            <w:proofErr w:type="gramStart"/>
+            <w:r>
+              <w:rPr>
+                <w:rFonts w:cs="Arial"/>
+                <w:b/>
+                <w:lang w:val="en-US"/>
+              </w:rPr>
+              <w:t>Pre conditions</w:t>
+            </w:r>
+            <w:proofErr w:type="gramEnd"/>
+            <w:r>
+              <w:rPr>
+                <w:rFonts w:cs="Arial"/>
+                <w:b/>
+                <w:lang w:val="en-US"/>
+              </w:rPr>
+              <w:t xml:space="preserve">: </w:t>
             </w:r>
           </w:p>
           <w:p>
@@ -563,6 +573,26 @@
                 <w:rFonts w:cs="Arial"/>
                 <w:lang w:val="en-US"/>
               </w:rPr>
+              <w:t>Data will be pulled from the database.</w:t>
+            </w:r>
+          </w:p>
+          <w:p>
+            <w:pPr>
+              <w:pStyle w:val="Listeafsnit"/>
+              <w:numPr>
+                <w:ilvl w:val="0"/>
+                <w:numId w:val="4"/>
+              </w:numPr>
+              <w:rPr>
+                <w:rFonts w:cs="Arial"/>
+                <w:lang w:val="en-US"/>
+              </w:rPr>
+            </w:pPr>
+            <w:r>
+              <w:rPr>
+                <w:rFonts w:cs="Arial"/>
+                <w:lang w:val="en-US"/>
+              </w:rPr>
               <w:t>A popup will display the standings.</w:t>
             </w:r>
           </w:p>
@@ -863,8 +893,6 @@
               </w:rPr>
               <w:t>Hard to tell.</w:t>
             </w:r>
-            <w:bookmarkStart w:id="0" w:name="_GoBack"/>
-            <w:bookmarkEnd w:id="0"/>
           </w:p>
         </w:tc>
       </w:tr>
@@ -964,8 +992,18 @@
                 <w:i/>
                 <w:lang w:val="de-DE"/>
               </w:rPr>
-              <w:t>.0</w:t>
-            </w:r>
+              <w:t>.</w:t>
+            </w:r>
+            <w:r>
+              <w:rPr>
+                <w:rFonts w:cs="Arial"/>
+                <w:i/>
+                <w:lang w:val="de-DE"/>
+              </w:rPr>
+              <w:t>1</w:t>
+            </w:r>
+            <w:bookmarkStart w:id="0" w:name="_GoBack"/>
+            <w:bookmarkEnd w:id="0"/>
             <w:r>
               <w:rPr>
                 <w:rFonts w:cs="Arial"/>

</xml_diff>